<commit_message>
Se completo el cuestionario de preguntas. Quedaron preguntas sin responder por no entenderse, otras por no aplicar al caso.
</commit_message>
<xml_diff>
--- a/repository/S.A.P.O/Producto/Iteraciones/Iteracion_02/01_Documento_Negocio/Dudas proyecto.docx
+++ b/repository/S.A.P.O/Producto/Iteraciones/Iteracion_02/01_Documento_Negocio/Dudas proyecto.docx
@@ -1,6 +1,6 @@
 
 <file path=word/document.xml><?xml version="1.0" encoding="utf-8"?>
-<w:document xmlns:wpc="http://schemas.microsoft.com/office/word/2010/wordprocessingCanvas" xmlns:mc="http://schemas.openxmlformats.org/markup-compatibility/2006" xmlns:o="urn:schemas-microsoft-com:office:office" xmlns:r="http://schemas.openxmlformats.org/officeDocument/2006/relationships" xmlns:m="http://schemas.openxmlformats.org/officeDocument/2006/math" xmlns:v="urn:schemas-microsoft-com:vml" xmlns:wp14="http://schemas.microsoft.com/office/word/2010/wordprocessingDrawing" xmlns:wp="http://schemas.openxmlformats.org/drawingml/2006/wordprocessingDrawing" xmlns:w10="urn:schemas-microsoft-com:office:word" xmlns:w="http://schemas.openxmlformats.org/wordprocessingml/2006/main" xmlns:w14="http://schemas.microsoft.com/office/word/2010/wordml" xmlns:w15="http://schemas.microsoft.com/office/word/2012/wordml" xmlns:wpg="http://schemas.microsoft.com/office/word/2010/wordprocessingGroup" xmlns:wpi="http://schemas.microsoft.com/office/word/2010/wordprocessingInk" xmlns:wne="http://schemas.microsoft.com/office/word/2006/wordml" xmlns:wps="http://schemas.microsoft.com/office/word/2010/wordprocessingShape" mc:Ignorable="w14 w15 wp14">
+<w:document xmlns:ve="http://schemas.openxmlformats.org/markup-compatibility/2006" xmlns:o="urn:schemas-microsoft-com:office:office" xmlns:r="http://schemas.openxmlformats.org/officeDocument/2006/relationships" xmlns:m="http://schemas.openxmlformats.org/officeDocument/2006/math" xmlns:v="urn:schemas-microsoft-com:vml" xmlns:wp="http://schemas.openxmlformats.org/drawingml/2006/wordprocessingDrawing" xmlns:w10="urn:schemas-microsoft-com:office:word" xmlns:w="http://schemas.openxmlformats.org/wordprocessingml/2006/main" xmlns:wne="http://schemas.microsoft.com/office/word/2006/wordml">
   <w:body>
     <w:p>
       <w:pPr>
@@ -35,6 +35,49 @@
       <w:r>
         <w:t>?</w:t>
       </w:r>
+      <w:r>
+        <w:t xml:space="preserve"> </w:t>
+      </w:r>
+    </w:p>
+    <w:p>
+      <w:pPr>
+        <w:pStyle w:val="Prrafodelista"/>
+      </w:pPr>
+      <w:r>
+        <w:t>Rojo se realizo</w:t>
+      </w:r>
+    </w:p>
+    <w:p>
+      <w:pPr>
+        <w:pStyle w:val="Prrafodelista"/>
+      </w:pPr>
+      <w:r>
+        <w:t>Azul falta por hacer</w:t>
+      </w:r>
+    </w:p>
+    <w:p>
+      <w:pPr>
+        <w:pStyle w:val="Prrafodelista"/>
+      </w:pPr>
+      <w:r>
+        <w:t>Hay 5 tipos de marcas distintas sobre cada diente.</w:t>
+      </w:r>
+    </w:p>
+    <w:p>
+      <w:pPr>
+        <w:pStyle w:val="Prrafodelista"/>
+      </w:pPr>
+      <w:r>
+        <w:t>El marcado de cada parte es únicamente para arreglo de caries o marcando arreglos ya hechos.</w:t>
+      </w:r>
+      <w:r>
+        <w:t xml:space="preserve"> El resto de las marcas, se aplican a todo el diente.</w:t>
+      </w:r>
+    </w:p>
+    <w:p>
+      <w:pPr>
+        <w:pStyle w:val="Prrafodelista"/>
+      </w:pPr>
     </w:p>
     <w:p>
       <w:pPr>
@@ -51,6 +94,27 @@
     <w:p>
       <w:pPr>
         <w:pStyle w:val="Prrafodelista"/>
+      </w:pPr>
+      <w:r>
+        <w:t xml:space="preserve">No, depende de la </w:t>
+      </w:r>
+      <w:proofErr w:type="spellStart"/>
+      <w:r>
+        <w:t>catedra</w:t>
+      </w:r>
+      <w:proofErr w:type="spellEnd"/>
+      <w:r>
+        <w:t>, cada una pide cosas distintas.</w:t>
+      </w:r>
+    </w:p>
+    <w:p>
+      <w:pPr>
+        <w:pStyle w:val="Prrafodelista"/>
+      </w:pPr>
+    </w:p>
+    <w:p>
+      <w:pPr>
+        <w:pStyle w:val="Prrafodelista"/>
         <w:numPr>
           <w:ilvl w:val="0"/>
           <w:numId w:val="1"/>
@@ -63,6 +127,19 @@
     <w:p>
       <w:pPr>
         <w:pStyle w:val="Prrafodelista"/>
+      </w:pPr>
+      <w:r>
+        <w:t>No se lo pidieron todavía. No se realiza. Tal vez sea una particularidad de la vieja Oviedo.</w:t>
+      </w:r>
+    </w:p>
+    <w:p>
+      <w:pPr>
+        <w:pStyle w:val="Prrafodelista"/>
+      </w:pPr>
+    </w:p>
+    <w:p>
+      <w:pPr>
+        <w:pStyle w:val="Prrafodelista"/>
         <w:numPr>
           <w:ilvl w:val="0"/>
           <w:numId w:val="1"/>
@@ -71,6 +148,46 @@
       <w:r>
         <w:t>Relaciones entre Materia, Cátedra y los Trabajos Prácticos ¿Qué se hace en cada Trabajo Practico?</w:t>
       </w:r>
+      <w:r>
+        <w:t xml:space="preserve"> </w:t>
+      </w:r>
+    </w:p>
+    <w:p>
+      <w:pPr>
+        <w:pStyle w:val="Prrafodelista"/>
+      </w:pPr>
+      <w:r>
+        <w:t xml:space="preserve">No tiene relación alguna, los trabajos </w:t>
+      </w:r>
+      <w:proofErr w:type="spellStart"/>
+      <w:r>
+        <w:t>practicos</w:t>
+      </w:r>
+      <w:proofErr w:type="spellEnd"/>
+      <w:r>
+        <w:t xml:space="preserve"> dependen de cada </w:t>
+      </w:r>
+      <w:proofErr w:type="spellStart"/>
+      <w:r>
+        <w:t>catedra</w:t>
+      </w:r>
+      <w:proofErr w:type="spellEnd"/>
+      <w:r>
+        <w:t xml:space="preserve"> y profesor. Y no hay relaciones entre trabajos </w:t>
+      </w:r>
+      <w:proofErr w:type="spellStart"/>
+      <w:r>
+        <w:t>practicos</w:t>
+      </w:r>
+      <w:proofErr w:type="spellEnd"/>
+      <w:r>
+        <w:t xml:space="preserve"> de distintas materias.</w:t>
+      </w:r>
+    </w:p>
+    <w:p>
+      <w:pPr>
+        <w:pStyle w:val="Prrafodelista"/>
+      </w:pPr>
     </w:p>
     <w:p>
       <w:pPr>
@@ -117,6 +234,19 @@
     <w:p>
       <w:pPr>
         <w:pStyle w:val="Prrafodelista"/>
+      </w:pPr>
+      <w:r>
+        <w:t>SI</w:t>
+      </w:r>
+    </w:p>
+    <w:p>
+      <w:pPr>
+        <w:pStyle w:val="Prrafodelista"/>
+      </w:pPr>
+    </w:p>
+    <w:p>
+      <w:pPr>
+        <w:pStyle w:val="Prrafodelista"/>
         <w:numPr>
           <w:ilvl w:val="0"/>
           <w:numId w:val="1"/>
@@ -129,6 +259,19 @@
     <w:p>
       <w:pPr>
         <w:pStyle w:val="Prrafodelista"/>
+      </w:pPr>
+      <w:r>
+        <w:t>El profesor los decide.</w:t>
+      </w:r>
+    </w:p>
+    <w:p>
+      <w:pPr>
+        <w:pStyle w:val="Prrafodelista"/>
+      </w:pPr>
+    </w:p>
+    <w:p>
+      <w:pPr>
+        <w:pStyle w:val="Prrafodelista"/>
         <w:numPr>
           <w:ilvl w:val="0"/>
           <w:numId w:val="1"/>
@@ -137,6 +280,38 @@
       <w:r>
         <w:t>¿El área de derivación conoce los trabajos prácticos que realizan los alumnos?</w:t>
       </w:r>
+    </w:p>
+    <w:p>
+      <w:pPr>
+        <w:pStyle w:val="Prrafodelista"/>
+      </w:pPr>
+      <w:r>
+        <w:t xml:space="preserve">Si. </w:t>
+      </w:r>
+      <w:r>
+        <w:t xml:space="preserve"> Se sabe concretamente lo que se tiene que hacer sobre el paciente. Y no importa que los trabajos </w:t>
+      </w:r>
+      <w:proofErr w:type="spellStart"/>
+      <w:r>
+        <w:t>practicos</w:t>
+      </w:r>
+      <w:proofErr w:type="spellEnd"/>
+      <w:r>
+        <w:t xml:space="preserve"> sean por </w:t>
+      </w:r>
+      <w:proofErr w:type="spellStart"/>
+      <w:r>
+        <w:t>catedra</w:t>
+      </w:r>
+      <w:proofErr w:type="spellEnd"/>
+      <w:r>
+        <w:t>.</w:t>
+      </w:r>
+    </w:p>
+    <w:p>
+      <w:pPr>
+        <w:pStyle w:val="Prrafodelista"/>
+      </w:pPr>
     </w:p>
     <w:p>
       <w:pPr>
@@ -182,135 +357,212 @@
         </w:numPr>
       </w:pPr>
       <w:r>
-        <w:t>Se pueden superponer las fechas de los trabajos prácticos</w:t>
+        <w:t>¿</w:t>
+      </w:r>
+      <w:r>
+        <w:t>Se pueden superponer las fechas de los trabajos prácticos?</w:t>
+      </w:r>
+      <w:r>
+        <w:t xml:space="preserve"> ¿</w:t>
+      </w:r>
+      <w:r>
+        <w:t>Hay cátedras que den prácticos los mismos días?</w:t>
+      </w:r>
+    </w:p>
+    <w:p>
+      <w:pPr>
+        <w:pStyle w:val="Prrafodelista"/>
+      </w:pPr>
+      <w:r>
+        <w:t xml:space="preserve">En caso de querer recuperar alguna practica tal vez </w:t>
+      </w:r>
+      <w:proofErr w:type="spellStart"/>
+      <w:r>
+        <w:t>si</w:t>
+      </w:r>
+      <w:proofErr w:type="spellEnd"/>
+      <w:r>
+        <w:t>, pero naturalmente no ya que van en el horario de clases nomas y no se inscribe a una materia en el mismo horario que otra.</w:t>
+      </w:r>
+    </w:p>
+    <w:p>
+      <w:pPr>
+        <w:pStyle w:val="Prrafodelista"/>
+      </w:pPr>
+    </w:p>
+    <w:p>
+      <w:pPr>
+        <w:pStyle w:val="Prrafodelista"/>
+        <w:numPr>
+          <w:ilvl w:val="0"/>
+          <w:numId w:val="1"/>
+        </w:numPr>
+      </w:pPr>
+      <w:r>
+        <w:lastRenderedPageBreak/>
+        <w:t>Especificar si es posible, días</w:t>
+      </w:r>
+      <w:r>
+        <w:t>, consultorios</w:t>
+      </w:r>
+      <w:r>
+        <w:t xml:space="preserve"> y horarios de las prácticas de cada cátedra o materias.</w:t>
+      </w:r>
+    </w:p>
+    <w:p>
+      <w:pPr>
+        <w:pStyle w:val="Prrafodelista"/>
+      </w:pPr>
+      <w:r>
+        <w:t xml:space="preserve">Si se comparten las aulas, pero no se comparten los horarios. Es decir, se comparten las mismas instalaciones pero en distintos días. No se tienen clases de la misma materia en el mismo momento en </w:t>
       </w:r>
       <w:proofErr w:type="gramStart"/>
       <w:r>
+        <w:t>el mismo</w:t>
+      </w:r>
+      <w:proofErr w:type="gramEnd"/>
+      <w:r>
+        <w:t xml:space="preserve"> aula.</w:t>
+      </w:r>
+    </w:p>
+    <w:p>
+      <w:pPr>
+        <w:pStyle w:val="Prrafodelista"/>
+      </w:pPr>
+    </w:p>
+    <w:p>
+      <w:pPr>
+        <w:pStyle w:val="Prrafodelista"/>
+        <w:numPr>
+          <w:ilvl w:val="0"/>
+          <w:numId w:val="1"/>
+        </w:numPr>
+      </w:pPr>
+      <w:r>
+        <w:t>Cuántos pacientes se pueden reservar por alumno</w:t>
+      </w:r>
+      <w:proofErr w:type="gramStart"/>
+      <w:r>
         <w:t>?</w:t>
       </w:r>
       <w:proofErr w:type="gramEnd"/>
+    </w:p>
+    <w:p>
+      <w:pPr>
+        <w:pStyle w:val="Prrafodelista"/>
+      </w:pPr>
+      <w:r>
+        <w:t>Son 2 o 3, según la cara del cliente (cuanto te conozca el boludo que atiende).</w:t>
+      </w:r>
+    </w:p>
+    <w:p>
+      <w:pPr>
+        <w:pStyle w:val="Prrafodelista"/>
+      </w:pPr>
+    </w:p>
+    <w:p>
+      <w:pPr>
+        <w:pStyle w:val="Prrafodelista"/>
+        <w:numPr>
+          <w:ilvl w:val="0"/>
+          <w:numId w:val="1"/>
+        </w:numPr>
+      </w:pPr>
+      <w:r>
+        <w:t>Qué cátedras necesitan datos particulares en la historia clínica</w:t>
+      </w:r>
+      <w:proofErr w:type="gramStart"/>
+      <w:r>
+        <w:t>?</w:t>
+      </w:r>
+      <w:proofErr w:type="gramEnd"/>
+      <w:r>
+        <w:t xml:space="preserve"> Se los puede conseguir?</w:t>
+      </w:r>
       <w:r>
         <w:t xml:space="preserve"> </w:t>
       </w:r>
       <w:r>
-        <w:t>Hay cátedras que den prácticos los mismos días</w:t>
+        <w:t>(NO SE A QUE APUNTA ESTA PREGUNTA)</w:t>
+      </w:r>
+    </w:p>
+    <w:p>
+      <w:pPr>
+        <w:pStyle w:val="Prrafodelista"/>
+        <w:numPr>
+          <w:ilvl w:val="0"/>
+          <w:numId w:val="1"/>
+        </w:numPr>
+      </w:pPr>
+      <w:r>
+        <w:t>Cuantos consultorios existen y donde se realizan las prácticas?</w:t>
+      </w:r>
+      <w:r>
+        <w:t xml:space="preserve"> (NO SE A QUE APUNTA ESTA PREGUNTA)</w:t>
+      </w:r>
+    </w:p>
+    <w:p>
+      <w:pPr>
+        <w:pStyle w:val="Prrafodelista"/>
+        <w:numPr>
+          <w:ilvl w:val="0"/>
+          <w:numId w:val="1"/>
+        </w:numPr>
+      </w:pPr>
+      <w:r>
+        <w:t>Se comparten consultorios entre las cátedras</w:t>
       </w:r>
       <w:proofErr w:type="gramStart"/>
       <w:r>
         <w:t>?</w:t>
       </w:r>
       <w:proofErr w:type="gramEnd"/>
-    </w:p>
-    <w:p>
-      <w:pPr>
-        <w:pStyle w:val="Prrafodelista"/>
-        <w:numPr>
-          <w:ilvl w:val="0"/>
-          <w:numId w:val="1"/>
-        </w:numPr>
-      </w:pPr>
-      <w:r>
-        <w:t>Especificar si es posible, días</w:t>
-      </w:r>
-      <w:r>
-        <w:t>, consultorios</w:t>
-      </w:r>
-      <w:r>
-        <w:t xml:space="preserve"> y horarios de las prácticas de cada cátedra o materias.</w:t>
-      </w:r>
-    </w:p>
-    <w:p>
-      <w:pPr>
-        <w:pStyle w:val="Prrafodelista"/>
-        <w:numPr>
-          <w:ilvl w:val="0"/>
-          <w:numId w:val="1"/>
-        </w:numPr>
-      </w:pPr>
-      <w:r>
-        <w:t>Cuántos pacientes se pueden reservar por alumno</w:t>
+      <w:r>
+        <w:t xml:space="preserve"> SI</w:t>
+      </w:r>
+    </w:p>
+    <w:p>
+      <w:pPr>
+        <w:pStyle w:val="Prrafodelista"/>
+      </w:pPr>
+    </w:p>
+    <w:p>
+      <w:pPr>
+        <w:pStyle w:val="Prrafodelista"/>
+        <w:numPr>
+          <w:ilvl w:val="0"/>
+          <w:numId w:val="1"/>
+        </w:numPr>
+      </w:pPr>
+      <w:r>
+        <w:t>Privacidad de los datos de la historia clínica… quien puede verlas… hay ley</w:t>
       </w:r>
       <w:proofErr w:type="gramStart"/>
       <w:r>
         <w:t>?</w:t>
       </w:r>
       <w:proofErr w:type="gramEnd"/>
-    </w:p>
-    <w:p>
-      <w:pPr>
-        <w:pStyle w:val="Prrafodelista"/>
-        <w:numPr>
-          <w:ilvl w:val="0"/>
-          <w:numId w:val="1"/>
-        </w:numPr>
-      </w:pPr>
-      <w:r>
-        <w:t>Qué cátedras necesitan datos particulares en la historia clínica</w:t>
+      <w:r>
+        <w:t xml:space="preserve"> Q onda</w:t>
       </w:r>
       <w:proofErr w:type="gramStart"/>
       <w:r>
         <w:t>?</w:t>
       </w:r>
       <w:proofErr w:type="gramEnd"/>
-      <w:r>
-        <w:t xml:space="preserve"> Se los puede conseguir</w:t>
-      </w:r>
-      <w:proofErr w:type="gramStart"/>
-      <w:r>
-        <w:t>?</w:t>
-      </w:r>
-      <w:proofErr w:type="gramEnd"/>
-    </w:p>
-    <w:p>
-      <w:pPr>
-        <w:pStyle w:val="Prrafodelista"/>
-        <w:numPr>
-          <w:ilvl w:val="0"/>
-          <w:numId w:val="1"/>
-        </w:numPr>
-      </w:pPr>
-      <w:r>
-        <w:t>Cuantos consultorios existen y donde se realizan las prácticas</w:t>
-      </w:r>
-      <w:proofErr w:type="gramStart"/>
-      <w:r>
-        <w:t>?</w:t>
-      </w:r>
-      <w:proofErr w:type="gramEnd"/>
-    </w:p>
-    <w:p>
-      <w:pPr>
-        <w:pStyle w:val="Prrafodelista"/>
-        <w:numPr>
-          <w:ilvl w:val="0"/>
-          <w:numId w:val="1"/>
-        </w:numPr>
-      </w:pPr>
-      <w:r>
-        <w:t>Se comparten consultorios entre las cátedras</w:t>
-      </w:r>
-      <w:proofErr w:type="gramStart"/>
-      <w:r>
-        <w:t>?</w:t>
-      </w:r>
-      <w:proofErr w:type="gramEnd"/>
-    </w:p>
-    <w:p>
-      <w:pPr>
-        <w:pStyle w:val="Prrafodelista"/>
-        <w:numPr>
-          <w:ilvl w:val="0"/>
-          <w:numId w:val="1"/>
-        </w:numPr>
-      </w:pPr>
-      <w:r>
-        <w:t>Privacidad de los datos de la historia clínica… quien puede verlas… hay ley? Q onda</w:t>
-      </w:r>
-      <w:proofErr w:type="gramStart"/>
-      <w:r>
-        <w:t>?</w:t>
-      </w:r>
-      <w:proofErr w:type="gramEnd"/>
+    </w:p>
+    <w:p>
+      <w:pPr>
+        <w:pStyle w:val="Prrafodelista"/>
+      </w:pPr>
+      <w:r>
+        <w:t>Si hay una ley, ley del derecho del paciente, LEY 26.529</w:t>
+      </w:r>
+    </w:p>
+    <w:p>
+      <w:pPr>
+        <w:pStyle w:val="Prrafodelista"/>
+      </w:pPr>
     </w:p>
     <w:p>
       <w:pPr>
@@ -333,6 +585,14 @@
         <w:t>?</w:t>
       </w:r>
       <w:proofErr w:type="gramEnd"/>
+      <w:r>
+        <w:t xml:space="preserve"> 10 años, después de esto en la facultad las archivan.</w:t>
+      </w:r>
+    </w:p>
+    <w:p>
+      <w:pPr>
+        <w:pStyle w:val="Prrafodelista"/>
+      </w:pPr>
     </w:p>
     <w:p>
       <w:pPr>
@@ -355,10 +615,48 @@
         </w:numPr>
       </w:pPr>
       <w:r>
-        <w:t>Que corrige y ve el profesor en las atenciones</w:t>
+        <w:t>Que corrige y ve el profesor en las atenciones?</w:t>
+      </w:r>
+      <w:r>
+        <w:t xml:space="preserve"> (es cualquiera esta pregunta)</w:t>
+      </w:r>
+    </w:p>
+    <w:p>
+      <w:pPr>
+        <w:pStyle w:val="Prrafodelista"/>
+        <w:numPr>
+          <w:ilvl w:val="0"/>
+          <w:numId w:val="1"/>
+        </w:numPr>
+      </w:pPr>
+      <w:r>
+        <w:t>Como es el proceso de la práctica… pasos?</w:t>
+      </w:r>
+      <w:r>
+        <w:t xml:space="preserve"> Depende de cada </w:t>
       </w:r>
       <w:proofErr w:type="gramStart"/>
       <w:r>
+        <w:t>practica</w:t>
+      </w:r>
+      <w:proofErr w:type="gramEnd"/>
+      <w:r>
+        <w:t xml:space="preserve"> eso, no es una rutina igual para todos.</w:t>
+      </w:r>
+    </w:p>
+    <w:p>
+      <w:pPr>
+        <w:pStyle w:val="Prrafodelista"/>
+        <w:numPr>
+          <w:ilvl w:val="0"/>
+          <w:numId w:val="1"/>
+        </w:numPr>
+      </w:pPr>
+      <w:r>
+        <w:t>Hay prácticas grupales</w:t>
+      </w:r>
+      <w:proofErr w:type="gramStart"/>
+      <w:r>
         <w:t>?</w:t>
       </w:r>
       <w:proofErr w:type="gramEnd"/>
@@ -366,53 +664,54 @@
     <w:p>
       <w:pPr>
         <w:pStyle w:val="Prrafodelista"/>
-        <w:numPr>
-          <w:ilvl w:val="0"/>
-          <w:numId w:val="1"/>
-        </w:numPr>
-      </w:pPr>
-      <w:r>
-        <w:t>Como es el proceso de la práctica… pasos</w:t>
-      </w:r>
-      <w:proofErr w:type="gramStart"/>
-      <w:r>
-        <w:t>?</w:t>
-      </w:r>
-      <w:proofErr w:type="gramEnd"/>
-    </w:p>
-    <w:p>
-      <w:pPr>
-        <w:pStyle w:val="Prrafodelista"/>
-        <w:numPr>
-          <w:ilvl w:val="0"/>
-          <w:numId w:val="1"/>
-        </w:numPr>
-      </w:pPr>
-      <w:r>
-        <w:t>Hay prácticas grupales</w:t>
-      </w:r>
-      <w:proofErr w:type="gramStart"/>
-      <w:r>
-        <w:t>?</w:t>
-      </w:r>
-      <w:proofErr w:type="gramEnd"/>
-    </w:p>
-    <w:p>
-      <w:pPr>
-        <w:pStyle w:val="Prrafodelista"/>
-        <w:numPr>
-          <w:ilvl w:val="0"/>
-          <w:numId w:val="1"/>
-        </w:numPr>
-      </w:pPr>
-      <w:r>
-        <w:t>Cuantos alumnos hay en una atención por práctica</w:t>
-      </w:r>
-      <w:proofErr w:type="gramStart"/>
-      <w:r>
-        <w:t>?</w:t>
-      </w:r>
-      <w:proofErr w:type="gramEnd"/>
+      </w:pPr>
+      <w:proofErr w:type="spellStart"/>
+      <w:r>
+        <w:t>Si</w:t>
+      </w:r>
+      <w:proofErr w:type="spellEnd"/>
+      <w:r>
+        <w:t xml:space="preserve">, pero se completan 2 historias clínicas o </w:t>
+      </w:r>
+      <w:proofErr w:type="spellStart"/>
+      <w:r>
+        <w:t>mas</w:t>
+      </w:r>
+      <w:proofErr w:type="spellEnd"/>
+      <w:r>
+        <w:t>, depende para cuantos haya servido el paciente, y cada uno pone que es lo que hizo en dicha historia clínica.</w:t>
+      </w:r>
+    </w:p>
+    <w:p>
+      <w:pPr>
+        <w:pStyle w:val="Prrafodelista"/>
+        <w:numPr>
+          <w:ilvl w:val="0"/>
+          <w:numId w:val="1"/>
+        </w:numPr>
+      </w:pPr>
+      <w:r>
+        <w:t>Cuantos alumnos hay en una atención por práctica?</w:t>
+      </w:r>
+      <w:r>
+        <w:t xml:space="preserve"> Generalmente hay 2, uno actúa de “Odontólogo” y el otro de “Ayudante”. Se intenta siempre buscar un paciente, que tenga la problemática q se </w:t>
+      </w:r>
+      <w:proofErr w:type="spellStart"/>
+      <w:r>
+        <w:t>esta</w:t>
+      </w:r>
+      <w:proofErr w:type="spellEnd"/>
+      <w:r>
+        <w:t xml:space="preserve"> buscando </w:t>
+      </w:r>
+      <w:proofErr w:type="spellStart"/>
+      <w:r>
+        <w:t>mas</w:t>
+      </w:r>
+      <w:proofErr w:type="spellEnd"/>
+      <w:r>
+        <w:t xml:space="preserve"> de una vez en su boca, por ejemplo, 2 caries para arreglar, sirven para cumplir un trabajo practico para cada uno de los 2 alumnos.</w:t>
+      </w:r>
     </w:p>
     <w:p>
       <w:pPr>
@@ -430,7 +729,7 @@
 </file>
 
 <file path=word/numbering.xml><?xml version="1.0" encoding="utf-8"?>
-<w:numbering xmlns:wpc="http://schemas.microsoft.com/office/word/2010/wordprocessingCanvas" xmlns:mc="http://schemas.openxmlformats.org/markup-compatibility/2006" xmlns:o="urn:schemas-microsoft-com:office:office" xmlns:r="http://schemas.openxmlformats.org/officeDocument/2006/relationships" xmlns:m="http://schemas.openxmlformats.org/officeDocument/2006/math" xmlns:v="urn:schemas-microsoft-com:vml" xmlns:wp14="http://schemas.microsoft.com/office/word/2010/wordprocessingDrawing" xmlns:wp="http://schemas.openxmlformats.org/drawingml/2006/wordprocessingDrawing" xmlns:w10="urn:schemas-microsoft-com:office:word" xmlns:w="http://schemas.openxmlformats.org/wordprocessingml/2006/main" xmlns:w14="http://schemas.microsoft.com/office/word/2010/wordml" xmlns:w15="http://schemas.microsoft.com/office/word/2012/wordml" xmlns:wpg="http://schemas.microsoft.com/office/word/2010/wordprocessingGroup" xmlns:wpi="http://schemas.microsoft.com/office/word/2010/wordprocessingInk" xmlns:wne="http://schemas.microsoft.com/office/word/2006/wordml" xmlns:wps="http://schemas.microsoft.com/office/word/2010/wordprocessingShape" mc:Ignorable="w14 w15 wp14">
+<w:numbering xmlns:ve="http://schemas.openxmlformats.org/markup-compatibility/2006" xmlns:o="urn:schemas-microsoft-com:office:office" xmlns:r="http://schemas.openxmlformats.org/officeDocument/2006/relationships" xmlns:m="http://schemas.openxmlformats.org/officeDocument/2006/math" xmlns:v="urn:schemas-microsoft-com:vml" xmlns:wp="http://schemas.openxmlformats.org/drawingml/2006/wordprocessingDrawing" xmlns:w10="urn:schemas-microsoft-com:office:word" xmlns:w="http://schemas.openxmlformats.org/wordprocessingml/2006/main" xmlns:wne="http://schemas.microsoft.com/office/word/2006/wordml">
   <w:abstractNum w:abstractNumId="0">
     <w:nsid w:val="2B6C1938"/>
     <w:multiLevelType w:val="hybridMultilevel"/>
@@ -444,7 +743,7 @@
         <w:ind w:left="720" w:hanging="360"/>
       </w:pPr>
     </w:lvl>
-    <w:lvl w:ilvl="1" w:tplc="2C0A0019" w:tentative="1">
+    <w:lvl w:ilvl="1" w:tplc="2C0A0019">
       <w:start w:val="1"/>
       <w:numFmt w:val="lowerLetter"/>
       <w:lvlText w:val="%2."/>
@@ -640,7 +939,7 @@
 </file>
 
 <file path=word/styles.xml><?xml version="1.0" encoding="utf-8"?>
-<w:styles xmlns:mc="http://schemas.openxmlformats.org/markup-compatibility/2006" xmlns:r="http://schemas.openxmlformats.org/officeDocument/2006/relationships" xmlns:w="http://schemas.openxmlformats.org/wordprocessingml/2006/main" xmlns:w14="http://schemas.microsoft.com/office/word/2010/wordml" xmlns:w15="http://schemas.microsoft.com/office/word/2012/wordml" mc:Ignorable="w14 w15">
+<w:styles xmlns:r="http://schemas.openxmlformats.org/officeDocument/2006/relationships" xmlns:w="http://schemas.openxmlformats.org/wordprocessingml/2006/main">
   <w:docDefaults>
     <w:rPrDefault>
       <w:rPr>
@@ -656,382 +955,149 @@
       </w:pPr>
     </w:pPrDefault>
   </w:docDefaults>
-  <w:latentStyles w:defLockedState="0" w:defUIPriority="99" w:defSemiHidden="0" w:defUnhideWhenUsed="0" w:defQFormat="0" w:count="371">
-    <w:lsdException w:name="Normal" w:uiPriority="0" w:qFormat="1"/>
-    <w:lsdException w:name="heading 1" w:uiPriority="9" w:qFormat="1"/>
-    <w:lsdException w:name="heading 2" w:semiHidden="1" w:uiPriority="9" w:unhideWhenUsed="1" w:qFormat="1"/>
-    <w:lsdException w:name="heading 3" w:semiHidden="1" w:uiPriority="9" w:unhideWhenUsed="1" w:qFormat="1"/>
-    <w:lsdException w:name="heading 4" w:semiHidden="1" w:uiPriority="9" w:unhideWhenUsed="1" w:qFormat="1"/>
-    <w:lsdException w:name="heading 5" w:semiHidden="1" w:uiPriority="9" w:unhideWhenUsed="1" w:qFormat="1"/>
-    <w:lsdException w:name="heading 6" w:semiHidden="1" w:uiPriority="9" w:unhideWhenUsed="1" w:qFormat="1"/>
-    <w:lsdException w:name="heading 7" w:semiHidden="1" w:uiPriority="9" w:unhideWhenUsed="1" w:qFormat="1"/>
-    <w:lsdException w:name="heading 8" w:semiHidden="1" w:uiPriority="9" w:unhideWhenUsed="1" w:qFormat="1"/>
-    <w:lsdException w:name="heading 9" w:semiHidden="1" w:uiPriority="9" w:unhideWhenUsed="1" w:qFormat="1"/>
-    <w:lsdException w:name="index 1" w:semiHidden="1" w:unhideWhenUsed="1"/>
-    <w:lsdException w:name="index 2" w:semiHidden="1" w:unhideWhenUsed="1"/>
-    <w:lsdException w:name="index 3" w:semiHidden="1" w:unhideWhenUsed="1"/>
-    <w:lsdException w:name="index 4" w:semiHidden="1" w:unhideWhenUsed="1"/>
-    <w:lsdException w:name="index 5" w:semiHidden="1" w:unhideWhenUsed="1"/>
-    <w:lsdException w:name="index 6" w:semiHidden="1" w:unhideWhenUsed="1"/>
-    <w:lsdException w:name="index 7" w:semiHidden="1" w:unhideWhenUsed="1"/>
-    <w:lsdException w:name="index 8" w:semiHidden="1" w:unhideWhenUsed="1"/>
-    <w:lsdException w:name="index 9" w:semiHidden="1" w:unhideWhenUsed="1"/>
-    <w:lsdException w:name="toc 1" w:semiHidden="1" w:uiPriority="39" w:unhideWhenUsed="1"/>
-    <w:lsdException w:name="toc 2" w:semiHidden="1" w:uiPriority="39" w:unhideWhenUsed="1"/>
-    <w:lsdException w:name="toc 3" w:semiHidden="1" w:uiPriority="39" w:unhideWhenUsed="1"/>
-    <w:lsdException w:name="toc 4" w:semiHidden="1" w:uiPriority="39" w:unhideWhenUsed="1"/>
-    <w:lsdException w:name="toc 5" w:semiHidden="1" w:uiPriority="39" w:unhideWhenUsed="1"/>
-    <w:lsdException w:name="toc 6" w:semiHidden="1" w:uiPriority="39" w:unhideWhenUsed="1"/>
-    <w:lsdException w:name="toc 7" w:semiHidden="1" w:uiPriority="39" w:unhideWhenUsed="1"/>
-    <w:lsdException w:name="toc 8" w:semiHidden="1" w:uiPriority="39" w:unhideWhenUsed="1"/>
-    <w:lsdException w:name="toc 9" w:semiHidden="1" w:uiPriority="39" w:unhideWhenUsed="1"/>
-    <w:lsdException w:name="Normal Indent" w:semiHidden="1" w:unhideWhenUsed="1"/>
-    <w:lsdException w:name="footnote text" w:semiHidden="1" w:unhideWhenUsed="1"/>
-    <w:lsdException w:name="annotation text" w:semiHidden="1" w:unhideWhenUsed="1"/>
-    <w:lsdException w:name="header" w:semiHidden="1" w:unhideWhenUsed="1"/>
-    <w:lsdException w:name="footer" w:semiHidden="1" w:unhideWhenUsed="1"/>
-    <w:lsdException w:name="index heading" w:semiHidden="1" w:unhideWhenUsed="1"/>
-    <w:lsdException w:name="caption" w:semiHidden="1" w:uiPriority="35" w:unhideWhenUsed="1" w:qFormat="1"/>
-    <w:lsdException w:name="table of figures" w:semiHidden="1" w:unhideWhenUsed="1"/>
-    <w:lsdException w:name="envelope address" w:semiHidden="1" w:unhideWhenUsed="1"/>
-    <w:lsdException w:name="envelope return" w:semiHidden="1" w:unhideWhenUsed="1"/>
-    <w:lsdException w:name="footnote reference" w:semiHidden="1" w:unhideWhenUsed="1"/>
-    <w:lsdException w:name="annotation reference" w:semiHidden="1" w:unhideWhenUsed="1"/>
-    <w:lsdException w:name="line number" w:semiHidden="1" w:unhideWhenUsed="1"/>
-    <w:lsdException w:name="page number" w:semiHidden="1" w:unhideWhenUsed="1"/>
-    <w:lsdException w:name="endnote reference" w:semiHidden="1" w:unhideWhenUsed="1"/>
-    <w:lsdException w:name="endnote text" w:semiHidden="1" w:unhideWhenUsed="1"/>
-    <w:lsdException w:name="table of authorities" w:semiHidden="1" w:unhideWhenUsed="1"/>
-    <w:lsdException w:name="macro" w:semiHidden="1" w:unhideWhenUsed="1"/>
-    <w:lsdException w:name="toa heading" w:semiHidden="1" w:unhideWhenUsed="1"/>
-    <w:lsdException w:name="List" w:semiHidden="1" w:unhideWhenUsed="1"/>
-    <w:lsdException w:name="List Bullet" w:semiHidden="1" w:unhideWhenUsed="1"/>
-    <w:lsdException w:name="List Number" w:semiHidden="1" w:unhideWhenUsed="1"/>
-    <w:lsdException w:name="List 2" w:semiHidden="1" w:unhideWhenUsed="1"/>
-    <w:lsdException w:name="List 3" w:semiHidden="1" w:unhideWhenUsed="1"/>
-    <w:lsdException w:name="List 4" w:semiHidden="1" w:unhideWhenUsed="1"/>
-    <w:lsdException w:name="List 5" w:semiHidden="1" w:unhideWhenUsed="1"/>
-    <w:lsdException w:name="List Bullet 2" w:semiHidden="1" w:unhideWhenUsed="1"/>
-    <w:lsdException w:name="List Bullet 3" w:semiHidden="1" w:unhideWhenUsed="1"/>
-    <w:lsdException w:name="List Bullet 4" w:semiHidden="1" w:unhideWhenUsed="1"/>
-    <w:lsdException w:name="List Bullet 5" w:semiHidden="1" w:unhideWhenUsed="1"/>
-    <w:lsdException w:name="List Number 2" w:semiHidden="1" w:unhideWhenUsed="1"/>
-    <w:lsdException w:name="List Number 3" w:semiHidden="1" w:unhideWhenUsed="1"/>
-    <w:lsdException w:name="List Number 4" w:semiHidden="1" w:unhideWhenUsed="1"/>
-    <w:lsdException w:name="List Number 5" w:semiHidden="1" w:unhideWhenUsed="1"/>
-    <w:lsdException w:name="Title" w:uiPriority="10" w:qFormat="1"/>
-    <w:lsdException w:name="Closing" w:semiHidden="1" w:unhideWhenUsed="1"/>
-    <w:lsdException w:name="Signature" w:semiHidden="1" w:unhideWhenUsed="1"/>
-    <w:lsdException w:name="Default Paragraph Font" w:semiHidden="1" w:uiPriority="1" w:unhideWhenUsed="1"/>
-    <w:lsdException w:name="Body Text" w:semiHidden="1" w:unhideWhenUsed="1"/>
-    <w:lsdException w:name="Body Text Indent" w:semiHidden="1" w:unhideWhenUsed="1"/>
-    <w:lsdException w:name="List Continue" w:semiHidden="1" w:unhideWhenUsed="1"/>
-    <w:lsdException w:name="List Continue 2" w:semiHidden="1" w:unhideWhenUsed="1"/>
-    <w:lsdException w:name="List Continue 3" w:semiHidden="1" w:unhideWhenUsed="1"/>
-    <w:lsdException w:name="List Continue 4" w:semiHidden="1" w:unhideWhenUsed="1"/>
-    <w:lsdException w:name="List Continue 5" w:semiHidden="1" w:unhideWhenUsed="1"/>
-    <w:lsdException w:name="Message Header" w:semiHidden="1" w:unhideWhenUsed="1"/>
-    <w:lsdException w:name="Subtitle" w:uiPriority="11" w:qFormat="1"/>
-    <w:lsdException w:name="Salutation" w:semiHidden="1" w:unhideWhenUsed="1"/>
-    <w:lsdException w:name="Date" w:semiHidden="1" w:unhideWhenUsed="1"/>
-    <w:lsdException w:name="Body Text First Indent" w:semiHidden="1" w:unhideWhenUsed="1"/>
-    <w:lsdException w:name="Body Text First Indent 2" w:semiHidden="1" w:unhideWhenUsed="1"/>
-    <w:lsdException w:name="Note Heading" w:semiHidden="1" w:unhideWhenUsed="1"/>
-    <w:lsdException w:name="Body Text 2" w:semiHidden="1" w:unhideWhenUsed="1"/>
-    <w:lsdException w:name="Body Text 3" w:semiHidden="1" w:unhideWhenUsed="1"/>
-    <w:lsdException w:name="Body Text Indent 2" w:semiHidden="1" w:unhideWhenUsed="1"/>
-    <w:lsdException w:name="Body Text Indent 3" w:semiHidden="1" w:unhideWhenUsed="1"/>
-    <w:lsdException w:name="Block Text" w:semiHidden="1" w:unhideWhenUsed="1"/>
-    <w:lsdException w:name="Hyperlink" w:semiHidden="1" w:unhideWhenUsed="1"/>
-    <w:lsdException w:name="FollowedHyperlink" w:semiHidden="1" w:unhideWhenUsed="1"/>
-    <w:lsdException w:name="Strong" w:uiPriority="22" w:qFormat="1"/>
-    <w:lsdException w:name="Emphasis" w:uiPriority="20" w:qFormat="1"/>
-    <w:lsdException w:name="Document Map" w:semiHidden="1" w:unhideWhenUsed="1"/>
-    <w:lsdException w:name="Plain Text" w:semiHidden="1" w:unhideWhenUsed="1"/>
-    <w:lsdException w:name="E-mail Signature" w:semiHidden="1" w:unhideWhenUsed="1"/>
-    <w:lsdException w:name="HTML Top of Form" w:semiHidden="1" w:unhideWhenUsed="1"/>
-    <w:lsdException w:name="HTML Bottom of Form" w:semiHidden="1" w:unhideWhenUsed="1"/>
-    <w:lsdException w:name="Normal (Web)" w:semiHidden="1" w:unhideWhenUsed="1"/>
-    <w:lsdException w:name="HTML Acronym" w:semiHidden="1" w:unhideWhenUsed="1"/>
-    <w:lsdException w:name="HTML Address" w:semiHidden="1" w:unhideWhenUsed="1"/>
-    <w:lsdException w:name="HTML Cite" w:semiHidden="1" w:unhideWhenUsed="1"/>
-    <w:lsdException w:name="HTML Code" w:semiHidden="1" w:unhideWhenUsed="1"/>
-    <w:lsdException w:name="HTML Definition" w:semiHidden="1" w:unhideWhenUsed="1"/>
-    <w:lsdException w:name="HTML Keyboard" w:semiHidden="1" w:unhideWhenUsed="1"/>
-    <w:lsdException w:name="HTML Preformatted" w:semiHidden="1" w:unhideWhenUsed="1"/>
-    <w:lsdException w:name="HTML Sample" w:semiHidden="1" w:unhideWhenUsed="1"/>
-    <w:lsdException w:name="HTML Typewriter" w:semiHidden="1" w:unhideWhenUsed="1"/>
-    <w:lsdException w:name="HTML Variable" w:semiHidden="1" w:unhideWhenUsed="1"/>
-    <w:lsdException w:name="Normal Table" w:semiHidden="1" w:unhideWhenUsed="1"/>
-    <w:lsdException w:name="annotation subject" w:semiHidden="1" w:unhideWhenUsed="1"/>
-    <w:lsdException w:name="No List" w:semiHidden="1" w:unhideWhenUsed="1"/>
-    <w:lsdException w:name="Outline List 1" w:semiHidden="1" w:unhideWhenUsed="1"/>
-    <w:lsdException w:name="Outline List 2" w:semiHidden="1" w:unhideWhenUsed="1"/>
-    <w:lsdException w:name="Outline List 3" w:semiHidden="1" w:unhideWhenUsed="1"/>
-    <w:lsdException w:name="Table Simple 1" w:semiHidden="1" w:unhideWhenUsed="1"/>
-    <w:lsdException w:name="Table Simple 2" w:semiHidden="1" w:unhideWhenUsed="1"/>
-    <w:lsdException w:name="Table Simple 3" w:semiHidden="1" w:unhideWhenUsed="1"/>
-    <w:lsdException w:name="Table Classic 1" w:semiHidden="1" w:unhideWhenUsed="1"/>
-    <w:lsdException w:name="Table Classic 2" w:semiHidden="1" w:unhideWhenUsed="1"/>
-    <w:lsdException w:name="Table Classic 3" w:semiHidden="1" w:unhideWhenUsed="1"/>
-    <w:lsdException w:name="Table Classic 4" w:semiHidden="1" w:unhideWhenUsed="1"/>
-    <w:lsdException w:name="Table Colorful 1" w:semiHidden="1" w:unhideWhenUsed="1"/>
-    <w:lsdException w:name="Table Colorful 2" w:semiHidden="1" w:unhideWhenUsed="1"/>
-    <w:lsdException w:name="Table Colorful 3" w:semiHidden="1" w:unhideWhenUsed="1"/>
-    <w:lsdException w:name="Table Columns 1" w:semiHidden="1" w:unhideWhenUsed="1"/>
-    <w:lsdException w:name="Table Columns 2" w:semiHidden="1" w:unhideWhenUsed="1"/>
-    <w:lsdException w:name="Table Columns 3" w:semiHidden="1" w:unhideWhenUsed="1"/>
-    <w:lsdException w:name="Table Columns 4" w:semiHidden="1" w:unhideWhenUsed="1"/>
-    <w:lsdException w:name="Table Columns 5" w:semiHidden="1" w:unhideWhenUsed="1"/>
-    <w:lsdException w:name="Table Grid 1" w:semiHidden="1" w:unhideWhenUsed="1"/>
-    <w:lsdException w:name="Table Grid 2" w:semiHidden="1" w:unhideWhenUsed="1"/>
-    <w:lsdException w:name="Table Grid 3" w:semiHidden="1" w:unhideWhenUsed="1"/>
-    <w:lsdException w:name="Table Grid 4" w:semiHidden="1" w:unhideWhenUsed="1"/>
-    <w:lsdException w:name="Table Grid 5" w:semiHidden="1" w:unhideWhenUsed="1"/>
-    <w:lsdException w:name="Table Grid 6" w:semiHidden="1" w:unhideWhenUsed="1"/>
-    <w:lsdException w:name="Table Grid 7" w:semiHidden="1" w:unhideWhenUsed="1"/>
-    <w:lsdException w:name="Table Grid 8" w:semiHidden="1" w:unhideWhenUsed="1"/>
-    <w:lsdException w:name="Table List 1" w:semiHidden="1" w:unhideWhenUsed="1"/>
-    <w:lsdException w:name="Table List 2" w:semiHidden="1" w:unhideWhenUsed="1"/>
-    <w:lsdException w:name="Table List 3" w:semiHidden="1" w:unhideWhenUsed="1"/>
-    <w:lsdException w:name="Table List 4" w:semiHidden="1" w:unhideWhenUsed="1"/>
-    <w:lsdException w:name="Table List 5" w:semiHidden="1" w:unhideWhenUsed="1"/>
-    <w:lsdException w:name="Table List 6" w:semiHidden="1" w:unhideWhenUsed="1"/>
-    <w:lsdException w:name="Table List 7" w:semiHidden="1" w:unhideWhenUsed="1"/>
-    <w:lsdException w:name="Table List 8" w:semiHidden="1" w:unhideWhenUsed="1"/>
-    <w:lsdException w:name="Table 3D effects 1" w:semiHidden="1" w:unhideWhenUsed="1"/>
-    <w:lsdException w:name="Table 3D effects 2" w:semiHidden="1" w:unhideWhenUsed="1"/>
-    <w:lsdException w:name="Table 3D effects 3" w:semiHidden="1" w:unhideWhenUsed="1"/>
-    <w:lsdException w:name="Table Contemporary" w:semiHidden="1" w:unhideWhenUsed="1"/>
-    <w:lsdException w:name="Table Elegant" w:semiHidden="1" w:unhideWhenUsed="1"/>
-    <w:lsdException w:name="Table Professional" w:semiHidden="1" w:unhideWhenUsed="1"/>
-    <w:lsdException w:name="Table Subtle 1" w:semiHidden="1" w:unhideWhenUsed="1"/>
-    <w:lsdException w:name="Table Subtle 2" w:semiHidden="1" w:unhideWhenUsed="1"/>
-    <w:lsdException w:name="Table Web 1" w:semiHidden="1" w:unhideWhenUsed="1"/>
-    <w:lsdException w:name="Table Web 2" w:semiHidden="1" w:unhideWhenUsed="1"/>
-    <w:lsdException w:name="Table Web 3" w:semiHidden="1" w:unhideWhenUsed="1"/>
-    <w:lsdException w:name="Balloon Text" w:semiHidden="1" w:unhideWhenUsed="1"/>
-    <w:lsdException w:name="Table Grid" w:uiPriority="59"/>
-    <w:lsdException w:name="Table Theme" w:semiHidden="1" w:unhideWhenUsed="1"/>
-    <w:lsdException w:name="Placeholder Text" w:semiHidden="1"/>
-    <w:lsdException w:name="No Spacing" w:uiPriority="1" w:qFormat="1"/>
-    <w:lsdException w:name="Light Shading" w:uiPriority="60"/>
-    <w:lsdException w:name="Light List" w:uiPriority="61"/>
-    <w:lsdException w:name="Light Grid" w:uiPriority="62"/>
-    <w:lsdException w:name="Medium Shading 1" w:uiPriority="63"/>
-    <w:lsdException w:name="Medium Shading 2" w:uiPriority="64"/>
-    <w:lsdException w:name="Medium List 1" w:uiPriority="65"/>
-    <w:lsdException w:name="Medium List 2" w:uiPriority="66"/>
-    <w:lsdException w:name="Medium Grid 1" w:uiPriority="67"/>
-    <w:lsdException w:name="Medium Grid 2" w:uiPriority="68"/>
-    <w:lsdException w:name="Medium Grid 3" w:uiPriority="69"/>
-    <w:lsdException w:name="Dark List" w:uiPriority="70"/>
-    <w:lsdException w:name="Colorful Shading" w:uiPriority="71"/>
-    <w:lsdException w:name="Colorful List" w:uiPriority="72"/>
-    <w:lsdException w:name="Colorful Grid" w:uiPriority="73"/>
-    <w:lsdException w:name="Light Shading Accent 1" w:uiPriority="60"/>
-    <w:lsdException w:name="Light List Accent 1" w:uiPriority="61"/>
-    <w:lsdException w:name="Light Grid Accent 1" w:uiPriority="62"/>
-    <w:lsdException w:name="Medium Shading 1 Accent 1" w:uiPriority="63"/>
-    <w:lsdException w:name="Medium Shading 2 Accent 1" w:uiPriority="64"/>
-    <w:lsdException w:name="Medium List 1 Accent 1" w:uiPriority="65"/>
-    <w:lsdException w:name="Revision" w:semiHidden="1"/>
-    <w:lsdException w:name="List Paragraph" w:uiPriority="34" w:qFormat="1"/>
-    <w:lsdException w:name="Quote" w:uiPriority="29" w:qFormat="1"/>
-    <w:lsdException w:name="Intense Quote" w:uiPriority="30" w:qFormat="1"/>
-    <w:lsdException w:name="Medium List 2 Accent 1" w:uiPriority="66"/>
-    <w:lsdException w:name="Medium Grid 1 Accent 1" w:uiPriority="67"/>
-    <w:lsdException w:name="Medium Grid 2 Accent 1" w:uiPriority="68"/>
-    <w:lsdException w:name="Medium Grid 3 Accent 1" w:uiPriority="69"/>
-    <w:lsdException w:name="Dark List Accent 1" w:uiPriority="70"/>
-    <w:lsdException w:name="Colorful Shading Accent 1" w:uiPriority="71"/>
-    <w:lsdException w:name="Colorful List Accent 1" w:uiPriority="72"/>
-    <w:lsdException w:name="Colorful Grid Accent 1" w:uiPriority="73"/>
-    <w:lsdException w:name="Light Shading Accent 2" w:uiPriority="60"/>
-    <w:lsdException w:name="Light List Accent 2" w:uiPriority="61"/>
-    <w:lsdException w:name="Light Grid Accent 2" w:uiPriority="62"/>
-    <w:lsdException w:name="Medium Shading 1 Accent 2" w:uiPriority="63"/>
-    <w:lsdException w:name="Medium Shading 2 Accent 2" w:uiPriority="64"/>
-    <w:lsdException w:name="Medium List 1 Accent 2" w:uiPriority="65"/>
-    <w:lsdException w:name="Medium List 2 Accent 2" w:uiPriority="66"/>
-    <w:lsdException w:name="Medium Grid 1 Accent 2" w:uiPriority="67"/>
-    <w:lsdException w:name="Medium Grid 2 Accent 2" w:uiPriority="68"/>
-    <w:lsdException w:name="Medium Grid 3 Accent 2" w:uiPriority="69"/>
-    <w:lsdException w:name="Dark List Accent 2" w:uiPriority="70"/>
-    <w:lsdException w:name="Colorful Shading Accent 2" w:uiPriority="71"/>
-    <w:lsdException w:name="Colorful List Accent 2" w:uiPriority="72"/>
-    <w:lsdException w:name="Colorful Grid Accent 2" w:uiPriority="73"/>
-    <w:lsdException w:name="Light Shading Accent 3" w:uiPriority="60"/>
-    <w:lsdException w:name="Light List Accent 3" w:uiPriority="61"/>
-    <w:lsdException w:name="Light Grid Accent 3" w:uiPriority="62"/>
-    <w:lsdException w:name="Medium Shading 1 Accent 3" w:uiPriority="63"/>
-    <w:lsdException w:name="Medium Shading 2 Accent 3" w:uiPriority="64"/>
-    <w:lsdException w:name="Medium List 1 Accent 3" w:uiPriority="65"/>
-    <w:lsdException w:name="Medium List 2 Accent 3" w:uiPriority="66"/>
-    <w:lsdException w:name="Medium Grid 1 Accent 3" w:uiPriority="67"/>
-    <w:lsdException w:name="Medium Grid 2 Accent 3" w:uiPriority="68"/>
-    <w:lsdException w:name="Medium Grid 3 Accent 3" w:uiPriority="69"/>
-    <w:lsdException w:name="Dark List Accent 3" w:uiPriority="70"/>
-    <w:lsdException w:name="Colorful Shading Accent 3" w:uiPriority="71"/>
-    <w:lsdException w:name="Colorful List Accent 3" w:uiPriority="72"/>
-    <w:lsdException w:name="Colorful Grid Accent 3" w:uiPriority="73"/>
-    <w:lsdException w:name="Light Shading Accent 4" w:uiPriority="60"/>
-    <w:lsdException w:name="Light List Accent 4" w:uiPriority="61"/>
-    <w:lsdException w:name="Light Grid Accent 4" w:uiPriority="62"/>
-    <w:lsdException w:name="Medium Shading 1 Accent 4" w:uiPriority="63"/>
-    <w:lsdException w:name="Medium Shading 2 Accent 4" w:uiPriority="64"/>
-    <w:lsdException w:name="Medium List 1 Accent 4" w:uiPriority="65"/>
-    <w:lsdException w:name="Medium List 2 Accent 4" w:uiPriority="66"/>
-    <w:lsdException w:name="Medium Grid 1 Accent 4" w:uiPriority="67"/>
-    <w:lsdException w:name="Medium Grid 2 Accent 4" w:uiPriority="68"/>
-    <w:lsdException w:name="Medium Grid 3 Accent 4" w:uiPriority="69"/>
-    <w:lsdException w:name="Dark List Accent 4" w:uiPriority="70"/>
-    <w:lsdException w:name="Colorful Shading Accent 4" w:uiPriority="71"/>
-    <w:lsdException w:name="Colorful List Accent 4" w:uiPriority="72"/>
-    <w:lsdException w:name="Colorful Grid Accent 4" w:uiPriority="73"/>
-    <w:lsdException w:name="Light Shading Accent 5" w:uiPriority="60"/>
-    <w:lsdException w:name="Light List Accent 5" w:uiPriority="61"/>
-    <w:lsdException w:name="Light Grid Accent 5" w:uiPriority="62"/>
-    <w:lsdException w:name="Medium Shading 1 Accent 5" w:uiPriority="63"/>
-    <w:lsdException w:name="Medium Shading 2 Accent 5" w:uiPriority="64"/>
-    <w:lsdException w:name="Medium List 1 Accent 5" w:uiPriority="65"/>
-    <w:lsdException w:name="Medium List 2 Accent 5" w:uiPriority="66"/>
-    <w:lsdException w:name="Medium Grid 1 Accent 5" w:uiPriority="67"/>
-    <w:lsdException w:name="Medium Grid 2 Accent 5" w:uiPriority="68"/>
-    <w:lsdException w:name="Medium Grid 3 Accent 5" w:uiPriority="69"/>
-    <w:lsdException w:name="Dark List Accent 5" w:uiPriority="70"/>
-    <w:lsdException w:name="Colorful Shading Accent 5" w:uiPriority="71"/>
-    <w:lsdException w:name="Colorful List Accent 5" w:uiPriority="72"/>
-    <w:lsdException w:name="Colorful Grid Accent 5" w:uiPriority="73"/>
-    <w:lsdException w:name="Light Shading Accent 6" w:uiPriority="60"/>
-    <w:lsdException w:name="Light List Accent 6" w:uiPriority="61"/>
-    <w:lsdException w:name="Light Grid Accent 6" w:uiPriority="62"/>
-    <w:lsdException w:name="Medium Shading 1 Accent 6" w:uiPriority="63"/>
-    <w:lsdException w:name="Medium Shading 2 Accent 6" w:uiPriority="64"/>
-    <w:lsdException w:name="Medium List 1 Accent 6" w:uiPriority="65"/>
-    <w:lsdException w:name="Medium List 2 Accent 6" w:uiPriority="66"/>
-    <w:lsdException w:name="Medium Grid 1 Accent 6" w:uiPriority="67"/>
-    <w:lsdException w:name="Medium Grid 2 Accent 6" w:uiPriority="68"/>
-    <w:lsdException w:name="Medium Grid 3 Accent 6" w:uiPriority="69"/>
-    <w:lsdException w:name="Dark List Accent 6" w:uiPriority="70"/>
-    <w:lsdException w:name="Colorful Shading Accent 6" w:uiPriority="71"/>
-    <w:lsdException w:name="Colorful List Accent 6" w:uiPriority="72"/>
-    <w:lsdException w:name="Colorful Grid Accent 6" w:uiPriority="73"/>
-    <w:lsdException w:name="Subtle Emphasis" w:uiPriority="19" w:qFormat="1"/>
-    <w:lsdException w:name="Intense Emphasis" w:uiPriority="21" w:qFormat="1"/>
-    <w:lsdException w:name="Subtle Reference" w:uiPriority="31" w:qFormat="1"/>
-    <w:lsdException w:name="Intense Reference" w:uiPriority="32" w:qFormat="1"/>
-    <w:lsdException w:name="Book Title" w:uiPriority="33" w:qFormat="1"/>
-    <w:lsdException w:name="Bibliography" w:semiHidden="1" w:uiPriority="37" w:unhideWhenUsed="1"/>
-    <w:lsdException w:name="TOC Heading" w:semiHidden="1" w:uiPriority="39" w:unhideWhenUsed="1" w:qFormat="1"/>
-    <w:lsdException w:name="Plain Table 1" w:uiPriority="41"/>
-    <w:lsdException w:name="Plain Table 2" w:uiPriority="42"/>
-    <w:lsdException w:name="Plain Table 3" w:uiPriority="43"/>
-    <w:lsdException w:name="Plain Table 4" w:uiPriority="44"/>
-    <w:lsdException w:name="Plain Table 5" w:uiPriority="45"/>
-    <w:lsdException w:name="Grid Table Light" w:uiPriority="40"/>
-    <w:lsdException w:name="Grid Table 1 Light" w:uiPriority="46"/>
-    <w:lsdException w:name="Grid Table 2" w:uiPriority="47"/>
-    <w:lsdException w:name="Grid Table 3" w:uiPriority="48"/>
-    <w:lsdException w:name="Grid Table 4" w:uiPriority="49"/>
-    <w:lsdException w:name="Grid Table 5 Dark" w:uiPriority="50"/>
-    <w:lsdException w:name="Grid Table 6 Colorful" w:uiPriority="51"/>
-    <w:lsdException w:name="Grid Table 7 Colorful" w:uiPriority="52"/>
-    <w:lsdException w:name="Grid Table 1 Light Accent 1" w:uiPriority="46"/>
-    <w:lsdException w:name="Grid Table 2 Accent 1" w:uiPriority="47"/>
-    <w:lsdException w:name="Grid Table 3 Accent 1" w:uiPriority="48"/>
-    <w:lsdException w:name="Grid Table 4 Accent 1" w:uiPriority="49"/>
-    <w:lsdException w:name="Grid Table 5 Dark Accent 1" w:uiPriority="50"/>
-    <w:lsdException w:name="Grid Table 6 Colorful Accent 1" w:uiPriority="51"/>
-    <w:lsdException w:name="Grid Table 7 Colorful Accent 1" w:uiPriority="52"/>
-    <w:lsdException w:name="Grid Table 1 Light Accent 2" w:uiPriority="46"/>
-    <w:lsdException w:name="Grid Table 2 Accent 2" w:uiPriority="47"/>
-    <w:lsdException w:name="Grid Table 3 Accent 2" w:uiPriority="48"/>
-    <w:lsdException w:name="Grid Table 4 Accent 2" w:uiPriority="49"/>
-    <w:lsdException w:name="Grid Table 5 Dark Accent 2" w:uiPriority="50"/>
-    <w:lsdException w:name="Grid Table 6 Colorful Accent 2" w:uiPriority="51"/>
-    <w:lsdException w:name="Grid Table 7 Colorful Accent 2" w:uiPriority="52"/>
-    <w:lsdException w:name="Grid Table 1 Light Accent 3" w:uiPriority="46"/>
-    <w:lsdException w:name="Grid Table 2 Accent 3" w:uiPriority="47"/>
-    <w:lsdException w:name="Grid Table 3 Accent 3" w:uiPriority="48"/>
-    <w:lsdException w:name="Grid Table 4 Accent 3" w:uiPriority="49"/>
-    <w:lsdException w:name="Grid Table 5 Dark Accent 3" w:uiPriority="50"/>
-    <w:lsdException w:name="Grid Table 6 Colorful Accent 3" w:uiPriority="51"/>
-    <w:lsdException w:name="Grid Table 7 Colorful Accent 3" w:uiPriority="52"/>
-    <w:lsdException w:name="Grid Table 1 Light Accent 4" w:uiPriority="46"/>
-    <w:lsdException w:name="Grid Table 2 Accent 4" w:uiPriority="47"/>
-    <w:lsdException w:name="Grid Table 3 Accent 4" w:uiPriority="48"/>
-    <w:lsdException w:name="Grid Table 4 Accent 4" w:uiPriority="49"/>
-    <w:lsdException w:name="Grid Table 5 Dark Accent 4" w:uiPriority="50"/>
-    <w:lsdException w:name="Grid Table 6 Colorful Accent 4" w:uiPriority="51"/>
-    <w:lsdException w:name="Grid Table 7 Colorful Accent 4" w:uiPriority="52"/>
-    <w:lsdException w:name="Grid Table 1 Light Accent 5" w:uiPriority="46"/>
-    <w:lsdException w:name="Grid Table 2 Accent 5" w:uiPriority="47"/>
-    <w:lsdException w:name="Grid Table 3 Accent 5" w:uiPriority="48"/>
-    <w:lsdException w:name="Grid Table 4 Accent 5" w:uiPriority="49"/>
-    <w:lsdException w:name="Grid Table 5 Dark Accent 5" w:uiPriority="50"/>
-    <w:lsdException w:name="Grid Table 6 Colorful Accent 5" w:uiPriority="51"/>
-    <w:lsdException w:name="Grid Table 7 Colorful Accent 5" w:uiPriority="52"/>
-    <w:lsdException w:name="Grid Table 1 Light Accent 6" w:uiPriority="46"/>
-    <w:lsdException w:name="Grid Table 2 Accent 6" w:uiPriority="47"/>
-    <w:lsdException w:name="Grid Table 3 Accent 6" w:uiPriority="48"/>
-    <w:lsdException w:name="Grid Table 4 Accent 6" w:uiPriority="49"/>
-    <w:lsdException w:name="Grid Table 5 Dark Accent 6" w:uiPriority="50"/>
-    <w:lsdException w:name="Grid Table 6 Colorful Accent 6" w:uiPriority="51"/>
-    <w:lsdException w:name="Grid Table 7 Colorful Accent 6" w:uiPriority="52"/>
-    <w:lsdException w:name="List Table 1 Light" w:uiPriority="46"/>
-    <w:lsdException w:name="List Table 2" w:uiPriority="47"/>
-    <w:lsdException w:name="List Table 3" w:uiPriority="48"/>
-    <w:lsdException w:name="List Table 4" w:uiPriority="49"/>
-    <w:lsdException w:name="List Table 5 Dark" w:uiPriority="50"/>
-    <w:lsdException w:name="List Table 6 Colorful" w:uiPriority="51"/>
-    <w:lsdException w:name="List Table 7 Colorful" w:uiPriority="52"/>
-    <w:lsdException w:name="List Table 1 Light Accent 1" w:uiPriority="46"/>
-    <w:lsdException w:name="List Table 2 Accent 1" w:uiPriority="47"/>
-    <w:lsdException w:name="List Table 3 Accent 1" w:uiPriority="48"/>
-    <w:lsdException w:name="List Table 4 Accent 1" w:uiPriority="49"/>
-    <w:lsdException w:name="List Table 5 Dark Accent 1" w:uiPriority="50"/>
-    <w:lsdException w:name="List Table 6 Colorful Accent 1" w:uiPriority="51"/>
-    <w:lsdException w:name="List Table 7 Colorful Accent 1" w:uiPriority="52"/>
-    <w:lsdException w:name="List Table 1 Light Accent 2" w:uiPriority="46"/>
-    <w:lsdException w:name="List Table 2 Accent 2" w:uiPriority="47"/>
-    <w:lsdException w:name="List Table 3 Accent 2" w:uiPriority="48"/>
-    <w:lsdException w:name="List Table 4 Accent 2" w:uiPriority="49"/>
-    <w:lsdException w:name="List Table 5 Dark Accent 2" w:uiPriority="50"/>
-    <w:lsdException w:name="List Table 6 Colorful Accent 2" w:uiPriority="51"/>
-    <w:lsdException w:name="List Table 7 Colorful Accent 2" w:uiPriority="52"/>
-    <w:lsdException w:name="List Table 1 Light Accent 3" w:uiPriority="46"/>
-    <w:lsdException w:name="List Table 2 Accent 3" w:uiPriority="47"/>
-    <w:lsdException w:name="List Table 3 Accent 3" w:uiPriority="48"/>
-    <w:lsdException w:name="List Table 4 Accent 3" w:uiPriority="49"/>
-    <w:lsdException w:name="List Table 5 Dark Accent 3" w:uiPriority="50"/>
-    <w:lsdException w:name="List Table 6 Colorful Accent 3" w:uiPriority="51"/>
-    <w:lsdException w:name="List Table 7 Colorful Accent 3" w:uiPriority="52"/>
-    <w:lsdException w:name="List Table 1 Light Accent 4" w:uiPriority="46"/>
-    <w:lsdException w:name="List Table 2 Accent 4" w:uiPriority="47"/>
-    <w:lsdException w:name="List Table 3 Accent 4" w:uiPriority="48"/>
-    <w:lsdException w:name="List Table 4 Accent 4" w:uiPriority="49"/>
-    <w:lsdException w:name="List Table 5 Dark Accent 4" w:uiPriority="50"/>
-    <w:lsdException w:name="List Table 6 Colorful Accent 4" w:uiPriority="51"/>
-    <w:lsdException w:name="List Table 7 Colorful Accent 4" w:uiPriority="52"/>
-    <w:lsdException w:name="List Table 1 Light Accent 5" w:uiPriority="46"/>
-    <w:lsdException w:name="List Table 2 Accent 5" w:uiPriority="47"/>
-    <w:lsdException w:name="List Table 3 Accent 5" w:uiPriority="48"/>
-    <w:lsdException w:name="List Table 4 Accent 5" w:uiPriority="49"/>
-    <w:lsdException w:name="List Table 5 Dark Accent 5" w:uiPriority="50"/>
-    <w:lsdException w:name="List Table 6 Colorful Accent 5" w:uiPriority="51"/>
-    <w:lsdException w:name="List Table 7 Colorful Accent 5" w:uiPriority="52"/>
-    <w:lsdException w:name="List Table 1 Light Accent 6" w:uiPriority="46"/>
-    <w:lsdException w:name="List Table 2 Accent 6" w:uiPriority="47"/>
-    <w:lsdException w:name="List Table 3 Accent 6" w:uiPriority="48"/>
-    <w:lsdException w:name="List Table 4 Accent 6" w:uiPriority="49"/>
-    <w:lsdException w:name="List Table 5 Dark Accent 6" w:uiPriority="50"/>
-    <w:lsdException w:name="List Table 6 Colorful Accent 6" w:uiPriority="51"/>
-    <w:lsdException w:name="List Table 7 Colorful Accent 6" w:uiPriority="52"/>
+  <w:latentStyles w:defLockedState="0" w:defUIPriority="99" w:defSemiHidden="1" w:defUnhideWhenUsed="1" w:defQFormat="0" w:count="267">
+    <w:lsdException w:name="Normal" w:semiHidden="0" w:uiPriority="0" w:unhideWhenUsed="0" w:qFormat="1"/>
+    <w:lsdException w:name="heading 1" w:semiHidden="0" w:uiPriority="9" w:unhideWhenUsed="0" w:qFormat="1"/>
+    <w:lsdException w:name="heading 2" w:uiPriority="9" w:qFormat="1"/>
+    <w:lsdException w:name="heading 3" w:uiPriority="9" w:qFormat="1"/>
+    <w:lsdException w:name="heading 4" w:uiPriority="9" w:qFormat="1"/>
+    <w:lsdException w:name="heading 5" w:uiPriority="9" w:qFormat="1"/>
+    <w:lsdException w:name="heading 6" w:uiPriority="9" w:qFormat="1"/>
+    <w:lsdException w:name="heading 7" w:uiPriority="9" w:qFormat="1"/>
+    <w:lsdException w:name="heading 8" w:uiPriority="9" w:qFormat="1"/>
+    <w:lsdException w:name="heading 9" w:uiPriority="9" w:qFormat="1"/>
+    <w:lsdException w:name="toc 1" w:uiPriority="39"/>
+    <w:lsdException w:name="toc 2" w:uiPriority="39"/>
+    <w:lsdException w:name="toc 3" w:uiPriority="39"/>
+    <w:lsdException w:name="toc 4" w:uiPriority="39"/>
+    <w:lsdException w:name="toc 5" w:uiPriority="39"/>
+    <w:lsdException w:name="toc 6" w:uiPriority="39"/>
+    <w:lsdException w:name="toc 7" w:uiPriority="39"/>
+    <w:lsdException w:name="toc 8" w:uiPriority="39"/>
+    <w:lsdException w:name="toc 9" w:uiPriority="39"/>
+    <w:lsdException w:name="caption" w:uiPriority="35" w:qFormat="1"/>
+    <w:lsdException w:name="Title" w:semiHidden="0" w:uiPriority="10" w:unhideWhenUsed="0" w:qFormat="1"/>
+    <w:lsdException w:name="Default Paragraph Font" w:uiPriority="1"/>
+    <w:lsdException w:name="Subtitle" w:semiHidden="0" w:uiPriority="11" w:unhideWhenUsed="0" w:qFormat="1"/>
+    <w:lsdException w:name="Strong" w:semiHidden="0" w:uiPriority="22" w:unhideWhenUsed="0" w:qFormat="1"/>
+    <w:lsdException w:name="Emphasis" w:semiHidden="0" w:uiPriority="20" w:unhideWhenUsed="0" w:qFormat="1"/>
+    <w:lsdException w:name="Table Grid" w:semiHidden="0" w:uiPriority="59" w:unhideWhenUsed="0"/>
+    <w:lsdException w:name="Placeholder Text" w:unhideWhenUsed="0"/>
+    <w:lsdException w:name="No Spacing" w:semiHidden="0" w:uiPriority="1" w:unhideWhenUsed="0" w:qFormat="1"/>
+    <w:lsdException w:name="Light Shading" w:semiHidden="0" w:uiPriority="60" w:unhideWhenUsed="0"/>
+    <w:lsdException w:name="Light List" w:semiHidden="0" w:uiPriority="61" w:unhideWhenUsed="0"/>
+    <w:lsdException w:name="Light Grid" w:semiHidden="0" w:uiPriority="62" w:unhideWhenUsed="0"/>
+    <w:lsdException w:name="Medium Shading 1" w:semiHidden="0" w:uiPriority="63" w:unhideWhenUsed="0"/>
+    <w:lsdException w:name="Medium Shading 2" w:semiHidden="0" w:uiPriority="64" w:unhideWhenUsed="0"/>
+    <w:lsdException w:name="Medium List 1" w:semiHidden="0" w:uiPriority="65" w:unhideWhenUsed="0"/>
+    <w:lsdException w:name="Medium List 2" w:semiHidden="0" w:uiPriority="66" w:unhideWhenUsed="0"/>
+    <w:lsdException w:name="Medium Grid 1" w:semiHidden="0" w:uiPriority="67" w:unhideWhenUsed="0"/>
+    <w:lsdException w:name="Medium Grid 2" w:semiHidden="0" w:uiPriority="68" w:unhideWhenUsed="0"/>
+    <w:lsdException w:name="Medium Grid 3" w:semiHidden="0" w:uiPriority="69" w:unhideWhenUsed="0"/>
+    <w:lsdException w:name="Dark List" w:semiHidden="0" w:uiPriority="70" w:unhideWhenUsed="0"/>
+    <w:lsdException w:name="Colorful Shading" w:semiHidden="0" w:uiPriority="71" w:unhideWhenUsed="0"/>
+    <w:lsdException w:name="Colorful List" w:semiHidden="0" w:uiPriority="72" w:unhideWhenUsed="0"/>
+    <w:lsdException w:name="Colorful Grid" w:semiHidden="0" w:uiPriority="73" w:unhideWhenUsed="0"/>
+    <w:lsdException w:name="Light Shading Accent 1" w:semiHidden="0" w:uiPriority="60" w:unhideWhenUsed="0"/>
+    <w:lsdException w:name="Light List Accent 1" w:semiHidden="0" w:uiPriority="61" w:unhideWhenUsed="0"/>
+    <w:lsdException w:name="Light Grid Accent 1" w:semiHidden="0" w:uiPriority="62" w:unhideWhenUsed="0"/>
+    <w:lsdException w:name="Medium Shading 1 Accent 1" w:semiHidden="0" w:uiPriority="63" w:unhideWhenUsed="0"/>
+    <w:lsdException w:name="Medium Shading 2 Accent 1" w:semiHidden="0" w:uiPriority="64" w:unhideWhenUsed="0"/>
+    <w:lsdException w:name="Medium List 1 Accent 1" w:semiHidden="0" w:uiPriority="65" w:unhideWhenUsed="0"/>
+    <w:lsdException w:name="Revision" w:unhideWhenUsed="0"/>
+    <w:lsdException w:name="List Paragraph" w:semiHidden="0" w:uiPriority="34" w:unhideWhenUsed="0" w:qFormat="1"/>
+    <w:lsdException w:name="Quote" w:semiHidden="0" w:uiPriority="29" w:unhideWhenUsed="0" w:qFormat="1"/>
+    <w:lsdException w:name="Intense Quote" w:semiHidden="0" w:uiPriority="30" w:unhideWhenUsed="0" w:qFormat="1"/>
+    <w:lsdException w:name="Medium List 2 Accent 1" w:semiHidden="0" w:uiPriority="66" w:unhideWhenUsed="0"/>
+    <w:lsdException w:name="Medium Grid 1 Accent 1" w:semiHidden="0" w:uiPriority="67" w:unhideWhenUsed="0"/>
+    <w:lsdException w:name="Medium Grid 2 Accent 1" w:semiHidden="0" w:uiPriority="68" w:unhideWhenUsed="0"/>
+    <w:lsdException w:name="Medium Grid 3 Accent 1" w:semiHidden="0" w:uiPriority="69" w:unhideWhenUsed="0"/>
+    <w:lsdException w:name="Dark List Accent 1" w:semiHidden="0" w:uiPriority="70" w:unhideWhenUsed="0"/>
+    <w:lsdException w:name="Colorful Shading Accent 1" w:semiHidden="0" w:uiPriority="71" w:unhideWhenUsed="0"/>
+    <w:lsdException w:name="Colorful List Accent 1" w:semiHidden="0" w:uiPriority="72" w:unhideWhenUsed="0"/>
+    <w:lsdException w:name="Colorful Grid Accent 1" w:semiHidden="0" w:uiPriority="73" w:unhideWhenUsed="0"/>
+    <w:lsdException w:name="Light Shading Accent 2" w:semiHidden="0" w:uiPriority="60" w:unhideWhenUsed="0"/>
+    <w:lsdException w:name="Light List Accent 2" w:semiHidden="0" w:uiPriority="61" w:unhideWhenUsed="0"/>
+    <w:lsdException w:name="Light Grid Accent 2" w:semiHidden="0" w:uiPriority="62" w:unhideWhenUsed="0"/>
+    <w:lsdException w:name="Medium Shading 1 Accent 2" w:semiHidden="0" w:uiPriority="63" w:unhideWhenUsed="0"/>
+    <w:lsdException w:name="Medium Shading 2 Accent 2" w:semiHidden="0" w:uiPriority="64" w:unhideWhenUsed="0"/>
+    <w:lsdException w:name="Medium List 1 Accent 2" w:semiHidden="0" w:uiPriority="65" w:unhideWhenUsed="0"/>
+    <w:lsdException w:name="Medium List 2 Accent 2" w:semiHidden="0" w:uiPriority="66" w:unhideWhenUsed="0"/>
+    <w:lsdException w:name="Medium Grid 1 Accent 2" w:semiHidden="0" w:uiPriority="67" w:unhideWhenUsed="0"/>
+    <w:lsdException w:name="Medium Grid 2 Accent 2" w:semiHidden="0" w:uiPriority="68" w:unhideWhenUsed="0"/>
+    <w:lsdException w:name="Medium Grid 3 Accent 2" w:semiHidden="0" w:uiPriority="69" w:unhideWhenUsed="0"/>
+    <w:lsdException w:name="Dark List Accent 2" w:semiHidden="0" w:uiPriority="70" w:unhideWhenUsed="0"/>
+    <w:lsdException w:name="Colorful Shading Accent 2" w:semiHidden="0" w:uiPriority="71" w:unhideWhenUsed="0"/>
+    <w:lsdException w:name="Colorful List Accent 2" w:semiHidden="0" w:uiPriority="72" w:unhideWhenUsed="0"/>
+    <w:lsdException w:name="Colorful Grid Accent 2" w:semiHidden="0" w:uiPriority="73" w:unhideWhenUsed="0"/>
+    <w:lsdException w:name="Light Shading Accent 3" w:semiHidden="0" w:uiPriority="60" w:unhideWhenUsed="0"/>
+    <w:lsdException w:name="Light List Accent 3" w:semiHidden="0" w:uiPriority="61" w:unhideWhenUsed="0"/>
+    <w:lsdException w:name="Light Grid Accent 3" w:semiHidden="0" w:uiPriority="62" w:unhideWhenUsed="0"/>
+    <w:lsdException w:name="Medium Shading 1 Accent 3" w:semiHidden="0" w:uiPriority="63" w:unhideWhenUsed="0"/>
+    <w:lsdException w:name="Medium Shading 2 Accent 3" w:semiHidden="0" w:uiPriority="64" w:unhideWhenUsed="0"/>
+    <w:lsdException w:name="Medium List 1 Accent 3" w:semiHidden="0" w:uiPriority="65" w:unhideWhenUsed="0"/>
+    <w:lsdException w:name="Medium List 2 Accent 3" w:semiHidden="0" w:uiPriority="66" w:unhideWhenUsed="0"/>
+    <w:lsdException w:name="Medium Grid 1 Accent 3" w:semiHidden="0" w:uiPriority="67" w:unhideWhenUsed="0"/>
+    <w:lsdException w:name="Medium Grid 2 Accent 3" w:semiHidden="0" w:uiPriority="68" w:unhideWhenUsed="0"/>
+    <w:lsdException w:name="Medium Grid 3 Accent 3" w:semiHidden="0" w:uiPriority="69" w:unhideWhenUsed="0"/>
+    <w:lsdException w:name="Dark List Accent 3" w:semiHidden="0" w:uiPriority="70" w:unhideWhenUsed="0"/>
+    <w:lsdException w:name="Colorful Shading Accent 3" w:semiHidden="0" w:uiPriority="71" w:unhideWhenUsed="0"/>
+    <w:lsdException w:name="Colorful List Accent 3" w:semiHidden="0" w:uiPriority="72" w:unhideWhenUsed="0"/>
+    <w:lsdException w:name="Colorful Grid Accent 3" w:semiHidden="0" w:uiPriority="73" w:unhideWhenUsed="0"/>
+    <w:lsdException w:name="Light Shading Accent 4" w:semiHidden="0" w:uiPriority="60" w:unhideWhenUsed="0"/>
+    <w:lsdException w:name="Light List Accent 4" w:semiHidden="0" w:uiPriority="61" w:unhideWhenUsed="0"/>
+    <w:lsdException w:name="Light Grid Accent 4" w:semiHidden="0" w:uiPriority="62" w:unhideWhenUsed="0"/>
+    <w:lsdException w:name="Medium Shading 1 Accent 4" w:semiHidden="0" w:uiPriority="63" w:unhideWhenUsed="0"/>
+    <w:lsdException w:name="Medium Shading 2 Accent 4" w:semiHidden="0" w:uiPriority="64" w:unhideWhenUsed="0"/>
+    <w:lsdException w:name="Medium List 1 Accent 4" w:semiHidden="0" w:uiPriority="65" w:unhideWhenUsed="0"/>
+    <w:lsdException w:name="Medium List 2 Accent 4" w:semiHidden="0" w:uiPriority="66" w:unhideWhenUsed="0"/>
+    <w:lsdException w:name="Medium Grid 1 Accent 4" w:semiHidden="0" w:uiPriority="67" w:unhideWhenUsed="0"/>
+    <w:lsdException w:name="Medium Grid 2 Accent 4" w:semiHidden="0" w:uiPriority="68" w:unhideWhenUsed="0"/>
+    <w:lsdException w:name="Medium Grid 3 Accent 4" w:semiHidden="0" w:uiPriority="69" w:unhideWhenUsed="0"/>
+    <w:lsdException w:name="Dark List Accent 4" w:semiHidden="0" w:uiPriority="70" w:unhideWhenUsed="0"/>
+    <w:lsdException w:name="Colorful Shading Accent 4" w:semiHidden="0" w:uiPriority="71" w:unhideWhenUsed="0"/>
+    <w:lsdException w:name="Colorful List Accent 4" w:semiHidden="0" w:uiPriority="72" w:unhideWhenUsed="0"/>
+    <w:lsdException w:name="Colorful Grid Accent 4" w:semiHidden="0" w:uiPriority="73" w:unhideWhenUsed="0"/>
+    <w:lsdException w:name="Light Shading Accent 5" w:semiHidden="0" w:uiPriority="60" w:unhideWhenUsed="0"/>
+    <w:lsdException w:name="Light List Accent 5" w:semiHidden="0" w:uiPriority="61" w:unhideWhenUsed="0"/>
+    <w:lsdException w:name="Light Grid Accent 5" w:semiHidden="0" w:uiPriority="62" w:unhideWhenUsed="0"/>
+    <w:lsdException w:name="Medium Shading 1 Accent 5" w:semiHidden="0" w:uiPriority="63" w:unhideWhenUsed="0"/>
+    <w:lsdException w:name="Medium Shading 2 Accent 5" w:semiHidden="0" w:uiPriority="64" w:unhideWhenUsed="0"/>
+    <w:lsdException w:name="Medium List 1 Accent 5" w:semiHidden="0" w:uiPriority="65" w:unhideWhenUsed="0"/>
+    <w:lsdException w:name="Medium List 2 Accent 5" w:semiHidden="0" w:uiPriority="66" w:unhideWhenUsed="0"/>
+    <w:lsdException w:name="Medium Grid 1 Accent 5" w:semiHidden="0" w:uiPriority="67" w:unhideWhenUsed="0"/>
+    <w:lsdException w:name="Medium Grid 2 Accent 5" w:semiHidden="0" w:uiPriority="68" w:unhideWhenUsed="0"/>
+    <w:lsdException w:name="Medium Grid 3 Accent 5" w:semiHidden="0" w:uiPriority="69" w:unhideWhenUsed="0"/>
+    <w:lsdException w:name="Dark List Accent 5" w:semiHidden="0" w:uiPriority="70" w:unhideWhenUsed="0"/>
+    <w:lsdException w:name="Colorful Shading Accent 5" w:semiHidden="0" w:uiPriority="71" w:unhideWhenUsed="0"/>
+    <w:lsdException w:name="Colorful List Accent 5" w:semiHidden="0" w:uiPriority="72" w:unhideWhenUsed="0"/>
+    <w:lsdException w:name="Colorful Grid Accent 5" w:semiHidden="0" w:uiPriority="73" w:unhideWhenUsed="0"/>
+    <w:lsdException w:name="Light Shading Accent 6" w:semiHidden="0" w:uiPriority="60" w:unhideWhenUsed="0"/>
+    <w:lsdException w:name="Light List Accent 6" w:semiHidden="0" w:uiPriority="61" w:unhideWhenUsed="0"/>
+    <w:lsdException w:name="Light Grid Accent 6" w:semiHidden="0" w:uiPriority="62" w:unhideWhenUsed="0"/>
+    <w:lsdException w:name="Medium Shading 1 Accent 6" w:semiHidden="0" w:uiPriority="63" w:unhideWhenUsed="0"/>
+    <w:lsdException w:name="Medium Shading 2 Accent 6" w:semiHidden="0" w:uiPriority="64" w:unhideWhenUsed="0"/>
+    <w:lsdException w:name="Medium List 1 Accent 6" w:semiHidden="0" w:uiPriority="65" w:unhideWhenUsed="0"/>
+    <w:lsdException w:name="Medium List 2 Accent 6" w:semiHidden="0" w:uiPriority="66" w:unhideWhenUsed="0"/>
+    <w:lsdException w:name="Medium Grid 1 Accent 6" w:semiHidden="0" w:uiPriority="67" w:unhideWhenUsed="0"/>
+    <w:lsdException w:name="Medium Grid 2 Accent 6" w:semiHidden="0" w:uiPriority="68" w:unhideWhenUsed="0"/>
+    <w:lsdException w:name="Medium Grid 3 Accent 6" w:semiHidden="0" w:uiPriority="69" w:unhideWhenUsed="0"/>
+    <w:lsdException w:name="Dark List Accent 6" w:semiHidden="0" w:uiPriority="70" w:unhideWhenUsed="0"/>
+    <w:lsdException w:name="Colorful Shading Accent 6" w:semiHidden="0" w:uiPriority="71" w:unhideWhenUsed="0"/>
+    <w:lsdException w:name="Colorful List Accent 6" w:semiHidden="0" w:uiPriority="72" w:unhideWhenUsed="0"/>
+    <w:lsdException w:name="Colorful Grid Accent 6" w:semiHidden="0" w:uiPriority="73" w:unhideWhenUsed="0"/>
+    <w:lsdException w:name="Subtle Emphasis" w:semiHidden="0" w:uiPriority="19" w:unhideWhenUsed="0" w:qFormat="1"/>
+    <w:lsdException w:name="Intense Emphasis" w:semiHidden="0" w:uiPriority="21" w:unhideWhenUsed="0" w:qFormat="1"/>
+    <w:lsdException w:name="Subtle Reference" w:semiHidden="0" w:uiPriority="31" w:unhideWhenUsed="0" w:qFormat="1"/>
+    <w:lsdException w:name="Intense Reference" w:semiHidden="0" w:uiPriority="32" w:unhideWhenUsed="0" w:qFormat="1"/>
+    <w:lsdException w:name="Book Title" w:semiHidden="0" w:uiPriority="33" w:unhideWhenUsed="0" w:qFormat="1"/>
+    <w:lsdException w:name="Bibliography" w:uiPriority="37"/>
+    <w:lsdException w:name="TOC Heading" w:uiPriority="39" w:qFormat="1"/>
   </w:latentStyles>
   <w:style w:type="paragraph" w:default="1" w:styleId="Normal">
     <w:name w:val="Normal"/>
     <w:qFormat/>
+    <w:rsid w:val="009D76D1"/>
   </w:style>
   <w:style w:type="character" w:default="1" w:styleId="Fuentedeprrafopredeter">
     <w:name w:val="Default Paragraph Font"/>
@@ -1044,6 +1110,7 @@
     <w:uiPriority w:val="99"/>
     <w:semiHidden/>
     <w:unhideWhenUsed/>
+    <w:qFormat/>
     <w:tblPr>
       <w:tblInd w:w="0" w:type="dxa"/>
       <w:tblCellMar>

</xml_diff>